<commit_message>
Completed the UML diagram
</commit_message>
<xml_diff>
--- a/Project Report/CPT-281 Team Project 1 - Project Report_ Jordan, Athul.docx
+++ b/Project Report/CPT-281 Team Project 1 - Project Report_ Jordan, Athul.docx
@@ -1248,6 +1248,72 @@
           <w:szCs w:val="24"/>
         </w:rPr>
       </w:pPr>
+    </w:p>
+    <w:p>
+      <w:pPr>
+        <w:rPr>
+          <w:rFonts w:ascii="Times New Roman" w:eastAsia="Times New Roman" w:hAnsi="Times New Roman" w:cs="Times New Roman"/>
+          <w:sz w:val="24"/>
+          <w:szCs w:val="24"/>
+        </w:rPr>
+      </w:pPr>
+    </w:p>
+    <w:p>
+      <w:pPr>
+        <w:rPr>
+          <w:rFonts w:ascii="Times New Roman" w:eastAsia="Times New Roman" w:hAnsi="Times New Roman" w:cs="Times New Roman"/>
+          <w:sz w:val="24"/>
+          <w:szCs w:val="24"/>
+        </w:rPr>
+      </w:pPr>
+    </w:p>
+    <w:p>
+      <w:pPr>
+        <w:rPr>
+          <w:rFonts w:ascii="Times New Roman" w:eastAsia="Times New Roman" w:hAnsi="Times New Roman" w:cs="Times New Roman"/>
+          <w:sz w:val="24"/>
+          <w:szCs w:val="24"/>
+        </w:rPr>
+      </w:pPr>
+    </w:p>
+    <w:p>
+      <w:pPr>
+        <w:rPr>
+          <w:rFonts w:ascii="Times New Roman" w:eastAsia="Times New Roman" w:hAnsi="Times New Roman" w:cs="Times New Roman"/>
+          <w:sz w:val="24"/>
+          <w:szCs w:val="24"/>
+        </w:rPr>
+      </w:pPr>
+      <w:r>
+        <w:rPr>
+          <w:rFonts w:ascii="Times New Roman" w:hAnsi="Times New Roman" w:cs="Times New Roman"/>
+          <w:b/>
+          <w:bCs/>
+          <w:sz w:val="40"/>
+          <w:szCs w:val="40"/>
+        </w:rPr>
+        <w:lastRenderedPageBreak/>
+        <w:t>UML</w:t>
+      </w:r>
+      <w:r>
+        <w:rPr>
+          <w:rFonts w:ascii="Times New Roman" w:hAnsi="Times New Roman" w:cs="Times New Roman"/>
+          <w:b/>
+          <w:bCs/>
+          <w:sz w:val="40"/>
+          <w:szCs w:val="40"/>
+        </w:rPr>
+        <w:t>:</w:t>
+      </w:r>
+    </w:p>
+    <w:p>
+      <w:pPr>
+        <w:rPr>
+          <w:rFonts w:ascii="Times New Roman" w:eastAsia="Times New Roman" w:hAnsi="Times New Roman" w:cs="Times New Roman"/>
+          <w:sz w:val="24"/>
+          <w:szCs w:val="24"/>
+        </w:rPr>
+      </w:pPr>
       <w:r>
         <w:rPr>
           <w:rFonts w:ascii="Times New Roman" w:eastAsia="Times New Roman" w:hAnsi="Times New Roman" w:cs="Times New Roman"/>
@@ -1255,23 +1321,29 @@
           <w:sz w:val="24"/>
           <w:szCs w:val="24"/>
         </w:rPr>
-        <w:lastRenderedPageBreak/>
         <w:drawing>
-          <wp:inline distT="114300" distB="114300" distL="114300" distR="114300" wp14:anchorId="1C6122D5" wp14:editId="2C392482">
-            <wp:extent cx="5458691" cy="3803073"/>
-            <wp:effectExtent l="0" t="0" r="8890" b="6985"/>
-            <wp:docPr id="2" name="image3.png"/>
-            <wp:cNvGraphicFramePr/>
+          <wp:inline distT="0" distB="0" distL="0" distR="0" wp14:anchorId="763CEA1D" wp14:editId="65DD7700">
+            <wp:extent cx="6698673" cy="4198038"/>
+            <wp:effectExtent l="0" t="0" r="6985" b="0"/>
+            <wp:docPr id="574822617" name="Picture 3" descr="A diagram of a computer program&#10;&#10;Description automatically generated with medium confidence"/>
+            <wp:cNvGraphicFramePr>
+              <a:graphicFrameLocks xmlns:a="http://schemas.openxmlformats.org/drawingml/2006/main" noChangeAspect="1"/>
+            </wp:cNvGraphicFramePr>
             <a:graphic xmlns:a="http://schemas.openxmlformats.org/drawingml/2006/main">
               <a:graphicData uri="http://schemas.openxmlformats.org/drawingml/2006/picture">
                 <pic:pic xmlns:pic="http://schemas.openxmlformats.org/drawingml/2006/picture">
                   <pic:nvPicPr>
-                    <pic:cNvPr id="0" name="image3.png"/>
-                    <pic:cNvPicPr preferRelativeResize="0"/>
+                    <pic:cNvPr id="574822617" name="Picture 3" descr="A diagram of a computer program&#10;&#10;Description automatically generated with medium confidence"/>
+                    <pic:cNvPicPr/>
                   </pic:nvPicPr>
                   <pic:blipFill>
-                    <a:blip r:embed="rId7"/>
-                    <a:srcRect/>
+                    <a:blip r:embed="rId7">
+                      <a:extLst>
+                        <a:ext uri="{28A0092B-C50C-407E-A947-70E740481C1C}">
+                          <a14:useLocalDpi xmlns:a14="http://schemas.microsoft.com/office/drawing/2010/main" val="0"/>
+                        </a:ext>
+                      </a:extLst>
+                    </a:blip>
                     <a:stretch>
                       <a:fillRect/>
                     </a:stretch>
@@ -1279,12 +1351,11 @@
                   <pic:spPr>
                     <a:xfrm>
                       <a:off x="0" y="0"/>
-                      <a:ext cx="5500185" cy="3831982"/>
+                      <a:ext cx="6734199" cy="4220302"/>
                     </a:xfrm>
                     <a:prstGeom prst="rect">
                       <a:avLst/>
                     </a:prstGeom>
-                    <a:ln/>
                   </pic:spPr>
                 </pic:pic>
               </a:graphicData>
@@ -1304,29 +1375,52 @@
       <w:r>
         <w:rPr>
           <w:rFonts w:ascii="Times New Roman" w:eastAsia="Times New Roman" w:hAnsi="Times New Roman" w:cs="Times New Roman"/>
+          <w:noProof/>
           <w:sz w:val="24"/>
           <w:szCs w:val="24"/>
         </w:rPr>
-        <w:t>Shown above is the UML diagram for this project</w:t>
-      </w:r>
-    </w:p>
-    <w:p>
-      <w:pPr>
-        <w:rPr>
-          <w:rFonts w:ascii="Times New Roman" w:eastAsia="Times New Roman" w:hAnsi="Times New Roman" w:cs="Times New Roman"/>
-          <w:sz w:val="24"/>
-          <w:szCs w:val="24"/>
-        </w:rPr>
-      </w:pPr>
-    </w:p>
-    <w:p>
-      <w:pPr>
-        <w:rPr>
-          <w:rFonts w:ascii="Times New Roman" w:eastAsia="Times New Roman" w:hAnsi="Times New Roman" w:cs="Times New Roman"/>
-          <w:sz w:val="24"/>
-          <w:szCs w:val="24"/>
-        </w:rPr>
-      </w:pPr>
+        <w:drawing>
+          <wp:inline distT="0" distB="0" distL="0" distR="0" wp14:anchorId="3C49B483" wp14:editId="3DB7B416">
+            <wp:extent cx="7113112" cy="3525043"/>
+            <wp:effectExtent l="0" t="0" r="0" b="0"/>
+            <wp:docPr id="1064522047" name="Picture 4" descr="A computer screen shot of a diagram&#10;&#10;Description automatically generated"/>
+            <wp:cNvGraphicFramePr>
+              <a:graphicFrameLocks xmlns:a="http://schemas.openxmlformats.org/drawingml/2006/main" noChangeAspect="1"/>
+            </wp:cNvGraphicFramePr>
+            <a:graphic xmlns:a="http://schemas.openxmlformats.org/drawingml/2006/main">
+              <a:graphicData uri="http://schemas.openxmlformats.org/drawingml/2006/picture">
+                <pic:pic xmlns:pic="http://schemas.openxmlformats.org/drawingml/2006/picture">
+                  <pic:nvPicPr>
+                    <pic:cNvPr id="1064522047" name="Picture 4" descr="A computer screen shot of a diagram&#10;&#10;Description automatically generated"/>
+                    <pic:cNvPicPr/>
+                  </pic:nvPicPr>
+                  <pic:blipFill>
+                    <a:blip r:embed="rId8">
+                      <a:extLst>
+                        <a:ext uri="{28A0092B-C50C-407E-A947-70E740481C1C}">
+                          <a14:useLocalDpi xmlns:a14="http://schemas.microsoft.com/office/drawing/2010/main" val="0"/>
+                        </a:ext>
+                      </a:extLst>
+                    </a:blip>
+                    <a:stretch>
+                      <a:fillRect/>
+                    </a:stretch>
+                  </pic:blipFill>
+                  <pic:spPr>
+                    <a:xfrm>
+                      <a:off x="0" y="0"/>
+                      <a:ext cx="7142350" cy="3539532"/>
+                    </a:xfrm>
+                    <a:prstGeom prst="rect">
+                      <a:avLst/>
+                    </a:prstGeom>
+                  </pic:spPr>
+                </pic:pic>
+              </a:graphicData>
+            </a:graphic>
+          </wp:inline>
+        </w:drawing>
+      </w:r>
     </w:p>
     <w:p>
       <w:pPr>
@@ -1344,6 +1438,7 @@
           <w:sz w:val="40"/>
           <w:szCs w:val="40"/>
         </w:rPr>
+        <w:lastRenderedPageBreak/>
         <w:t>Test Cases</w:t>
       </w:r>
     </w:p>
@@ -1432,7 +1527,7 @@
                     <pic:cNvPicPr preferRelativeResize="0"/>
                   </pic:nvPicPr>
                   <pic:blipFill>
-                    <a:blip r:embed="rId8"/>
+                    <a:blip r:embed="rId9"/>
                     <a:srcRect/>
                     <a:stretch>
                       <a:fillRect/>
@@ -1478,16 +1573,7 @@
           <w:sz w:val="28"/>
           <w:szCs w:val="28"/>
         </w:rPr>
-        <w:t xml:space="preserve">The expected output would be to have movies separated into two categories: “The Showing Movies” and “The Coming Movies.” Movies in “The Showing Movies” are noted as “released” in the movie class and are sorted from earliest release date </w:t>
-      </w:r>
-      <w:r>
-        <w:rPr>
-          <w:rFonts w:ascii="Times New Roman" w:eastAsia="Times New Roman" w:hAnsi="Times New Roman" w:cs="Times New Roman"/>
-          <w:sz w:val="28"/>
-          <w:szCs w:val="28"/>
-        </w:rPr>
-        <w:lastRenderedPageBreak/>
-        <w:t>to latest release date. The movies in “The Coming Movies” are noted as “received” in the movie class and sorted from earliest date received to latest date received.</w:t>
+        <w:t>The expected output would be to have movies separated into two categories: “The Showing Movies” and “The Coming Movies.” Movies in “The Showing Movies” are noted as “released” in the movie class and are sorted from earliest release date to latest release date. The movies in “The Coming Movies” are noted as “received” in the movie class and sorted from earliest date received to latest date received.</w:t>
       </w:r>
     </w:p>
     <w:p>
@@ -1554,7 +1640,7 @@
                     <pic:cNvPicPr preferRelativeResize="0"/>
                   </pic:nvPicPr>
                   <pic:blipFill>
-                    <a:blip r:embed="rId9"/>
+                    <a:blip r:embed="rId10"/>
                     <a:srcRect/>
                     <a:stretch>
                       <a:fillRect/>
@@ -1599,6 +1685,42 @@
       <w:pPr>
         <w:rPr>
           <w:rFonts w:ascii="Times New Roman" w:eastAsia="Times New Roman" w:hAnsi="Times New Roman" w:cs="Times New Roman"/>
+          <w:sz w:val="24"/>
+          <w:szCs w:val="24"/>
+        </w:rPr>
+      </w:pPr>
+    </w:p>
+    <w:p>
+      <w:pPr>
+        <w:rPr>
+          <w:rFonts w:ascii="Times New Roman" w:eastAsia="Times New Roman" w:hAnsi="Times New Roman" w:cs="Times New Roman"/>
+          <w:sz w:val="24"/>
+          <w:szCs w:val="24"/>
+        </w:rPr>
+      </w:pPr>
+    </w:p>
+    <w:p>
+      <w:pPr>
+        <w:rPr>
+          <w:rFonts w:ascii="Times New Roman" w:eastAsia="Times New Roman" w:hAnsi="Times New Roman" w:cs="Times New Roman"/>
+          <w:sz w:val="24"/>
+          <w:szCs w:val="24"/>
+        </w:rPr>
+      </w:pPr>
+    </w:p>
+    <w:p>
+      <w:pPr>
+        <w:rPr>
+          <w:rFonts w:ascii="Times New Roman" w:eastAsia="Times New Roman" w:hAnsi="Times New Roman" w:cs="Times New Roman"/>
+          <w:sz w:val="24"/>
+          <w:szCs w:val="24"/>
+        </w:rPr>
+      </w:pPr>
+    </w:p>
+    <w:p>
+      <w:pPr>
+        <w:rPr>
+          <w:rFonts w:ascii="Times New Roman" w:eastAsia="Times New Roman" w:hAnsi="Times New Roman" w:cs="Times New Roman"/>
           <w:sz w:val="30"/>
           <w:szCs w:val="30"/>
           <w:u w:val="single"/>
@@ -1611,6 +1733,7 @@
           <w:szCs w:val="30"/>
           <w:u w:val="single"/>
         </w:rPr>
+        <w:lastRenderedPageBreak/>
         <w:t>Test Case #</w:t>
       </w:r>
       <w:r>
@@ -1647,6 +1770,136 @@
           <w:rFonts w:ascii="Times New Roman" w:eastAsia="Times New Roman" w:hAnsi="Times New Roman" w:cs="Times New Roman"/>
           <w:sz w:val="24"/>
           <w:szCs w:val="24"/>
+        </w:rPr>
+      </w:pPr>
+    </w:p>
+    <w:p>
+      <w:pPr>
+        <w:rPr>
+          <w:rFonts w:ascii="Times New Roman" w:eastAsia="Times New Roman" w:hAnsi="Times New Roman" w:cs="Times New Roman"/>
+          <w:b/>
+          <w:sz w:val="36"/>
+          <w:szCs w:val="36"/>
+        </w:rPr>
+      </w:pPr>
+    </w:p>
+    <w:p>
+      <w:pPr>
+        <w:rPr>
+          <w:rFonts w:ascii="Times New Roman" w:eastAsia="Times New Roman" w:hAnsi="Times New Roman" w:cs="Times New Roman"/>
+          <w:b/>
+          <w:sz w:val="36"/>
+          <w:szCs w:val="36"/>
+        </w:rPr>
+      </w:pPr>
+    </w:p>
+    <w:p>
+      <w:pPr>
+        <w:rPr>
+          <w:rFonts w:ascii="Times New Roman" w:eastAsia="Times New Roman" w:hAnsi="Times New Roman" w:cs="Times New Roman"/>
+          <w:b/>
+          <w:sz w:val="36"/>
+          <w:szCs w:val="36"/>
+        </w:rPr>
+      </w:pPr>
+    </w:p>
+    <w:p>
+      <w:pPr>
+        <w:rPr>
+          <w:rFonts w:ascii="Times New Roman" w:eastAsia="Times New Roman" w:hAnsi="Times New Roman" w:cs="Times New Roman"/>
+          <w:b/>
+          <w:sz w:val="36"/>
+          <w:szCs w:val="36"/>
+        </w:rPr>
+      </w:pPr>
+    </w:p>
+    <w:p>
+      <w:pPr>
+        <w:rPr>
+          <w:rFonts w:ascii="Times New Roman" w:eastAsia="Times New Roman" w:hAnsi="Times New Roman" w:cs="Times New Roman"/>
+          <w:b/>
+          <w:sz w:val="36"/>
+          <w:szCs w:val="36"/>
+        </w:rPr>
+      </w:pPr>
+    </w:p>
+    <w:p>
+      <w:pPr>
+        <w:rPr>
+          <w:rFonts w:ascii="Times New Roman" w:eastAsia="Times New Roman" w:hAnsi="Times New Roman" w:cs="Times New Roman"/>
+          <w:b/>
+          <w:sz w:val="36"/>
+          <w:szCs w:val="36"/>
+        </w:rPr>
+      </w:pPr>
+    </w:p>
+    <w:p>
+      <w:pPr>
+        <w:rPr>
+          <w:rFonts w:ascii="Times New Roman" w:eastAsia="Times New Roman" w:hAnsi="Times New Roman" w:cs="Times New Roman"/>
+          <w:b/>
+          <w:sz w:val="36"/>
+          <w:szCs w:val="36"/>
+        </w:rPr>
+      </w:pPr>
+    </w:p>
+    <w:p>
+      <w:pPr>
+        <w:rPr>
+          <w:rFonts w:ascii="Times New Roman" w:eastAsia="Times New Roman" w:hAnsi="Times New Roman" w:cs="Times New Roman"/>
+          <w:b/>
+          <w:sz w:val="36"/>
+          <w:szCs w:val="36"/>
+        </w:rPr>
+      </w:pPr>
+    </w:p>
+    <w:p>
+      <w:pPr>
+        <w:rPr>
+          <w:rFonts w:ascii="Times New Roman" w:eastAsia="Times New Roman" w:hAnsi="Times New Roman" w:cs="Times New Roman"/>
+          <w:b/>
+          <w:sz w:val="36"/>
+          <w:szCs w:val="36"/>
+        </w:rPr>
+      </w:pPr>
+    </w:p>
+    <w:p>
+      <w:pPr>
+        <w:rPr>
+          <w:rFonts w:ascii="Times New Roman" w:eastAsia="Times New Roman" w:hAnsi="Times New Roman" w:cs="Times New Roman"/>
+          <w:b/>
+          <w:sz w:val="36"/>
+          <w:szCs w:val="36"/>
+        </w:rPr>
+      </w:pPr>
+    </w:p>
+    <w:p>
+      <w:pPr>
+        <w:rPr>
+          <w:rFonts w:ascii="Times New Roman" w:eastAsia="Times New Roman" w:hAnsi="Times New Roman" w:cs="Times New Roman"/>
+          <w:b/>
+          <w:sz w:val="36"/>
+          <w:szCs w:val="36"/>
+        </w:rPr>
+      </w:pPr>
+    </w:p>
+    <w:p>
+      <w:pPr>
+        <w:rPr>
+          <w:rFonts w:ascii="Times New Roman" w:eastAsia="Times New Roman" w:hAnsi="Times New Roman" w:cs="Times New Roman"/>
+          <w:b/>
+          <w:sz w:val="36"/>
+          <w:szCs w:val="36"/>
+        </w:rPr>
+      </w:pPr>
+    </w:p>
+    <w:p>
+      <w:pPr>
+        <w:rPr>
+          <w:rFonts w:ascii="Times New Roman" w:eastAsia="Times New Roman" w:hAnsi="Times New Roman" w:cs="Times New Roman"/>
+          <w:b/>
+          <w:sz w:val="36"/>
+          <w:szCs w:val="36"/>
         </w:rPr>
       </w:pPr>
     </w:p>
@@ -3098,7 +3351,6 @@
       </w:pPr>
     </w:p>
     <w:sectPr>
-      <w:headerReference w:type="default" r:id="rId10"/>
       <w:pgSz w:w="12240" w:h="15840"/>
       <w:pgMar w:top="1440" w:right="1440" w:bottom="1440" w:left="1440" w:header="720" w:footer="720" w:gutter="0"/>
       <w:pgNumType w:start="1"/>
@@ -3156,12 +3408,6 @@
     </w:p>
   </w:footnote>
 </w:footnotes>
-</file>
-
-<file path=word/header1.xml><?xml version="1.0" encoding="utf-8"?>
-<w:hdr xmlns:wpc="http://schemas.microsoft.com/office/word/2010/wordprocessingCanvas" xmlns:cx="http://schemas.microsoft.com/office/drawing/2014/chartex" xmlns:cx1="http://schemas.microsoft.com/office/drawing/2015/9/8/chartex" xmlns:cx2="http://schemas.microsoft.com/office/drawing/2015/10/21/chartex" xmlns:cx3="http://schemas.microsoft.com/office/drawing/2016/5/9/chartex" xmlns:cx4="http://schemas.microsoft.com/office/drawing/2016/5/10/chartex" xmlns:cx5="http://schemas.microsoft.com/office/drawing/2016/5/11/chartex" xmlns:cx6="http://schemas.microsoft.com/office/drawing/2016/5/12/chartex" xmlns:cx7="http://schemas.microsoft.com/office/drawing/2016/5/13/chartex" xmlns:cx8="http://schemas.microsoft.com/office/drawing/2016/5/14/chartex" xmlns:mc="http://schemas.openxmlformats.org/markup-compatibility/2006" xmlns:aink="http://schemas.microsoft.com/office/drawing/2016/ink" xmlns:am3d="http://schemas.microsoft.com/office/drawing/2017/model3d" xmlns:o="urn:schemas-microsoft-com:office:office" xmlns:oel="http://schemas.microsoft.com/office/2019/extlst" xmlns:r="http://schemas.openxmlformats.org/officeDocument/2006/relationships" xmlns:m="http://schemas.openxmlformats.org/officeDocument/2006/math" xmlns:v="urn:schemas-microsoft-com:vml" xmlns:wp14="http://schemas.microsoft.com/office/word/2010/wordprocessingDrawing" xmlns:wp="http://schemas.openxmlformats.org/drawingml/2006/wordprocessingDrawing" xmlns:w10="urn:schemas-microsoft-com:office:word" xmlns:w="http://schemas.openxmlformats.org/wordprocessingml/2006/main" xmlns:w14="http://schemas.microsoft.com/office/word/2010/wordml" xmlns:w15="http://schemas.microsoft.com/office/word/2012/wordml" xmlns:w16cex="http://schemas.microsoft.com/office/word/2018/wordml/cex" xmlns:w16cid="http://schemas.microsoft.com/office/word/2016/wordml/cid" xmlns:w16="http://schemas.microsoft.com/office/word/2018/wordml" xmlns:w16sdtdh="http://schemas.microsoft.com/office/word/2020/wordml/sdtdatahash" xmlns:w16se="http://schemas.microsoft.com/office/word/2015/wordml/symex" xmlns:wpg="http://schemas.microsoft.com/office/word/2010/wordprocessingGroup" xmlns:wpi="http://schemas.microsoft.com/office/word/2010/wordprocessingInk" xmlns:wne="http://schemas.microsoft.com/office/word/2006/wordml" xmlns:wps="http://schemas.microsoft.com/office/word/2010/wordprocessingShape" mc:Ignorable="w14 w15 w16se w16cid w16 w16cex w16sdtdh wp14">
-  <w:p/>
-</w:hdr>
 </file>
 
 <file path=word/numbering.xml><?xml version="1.0" encoding="utf-8"?>
@@ -4338,6 +4584,50 @@
       <w14:ligatures w14:val="standardContextual"/>
     </w:rPr>
   </w:style>
+  <w:style w:type="paragraph" w:styleId="Header">
+    <w:name w:val="header"/>
+    <w:basedOn w:val="Normal"/>
+    <w:link w:val="HeaderChar"/>
+    <w:uiPriority w:val="99"/>
+    <w:unhideWhenUsed/>
+    <w:rsid w:val="007526FE"/>
+    <w:pPr>
+      <w:tabs>
+        <w:tab w:val="center" w:pos="4680"/>
+        <w:tab w:val="right" w:pos="9360"/>
+      </w:tabs>
+      <w:spacing w:line="240" w:lineRule="auto"/>
+    </w:pPr>
+  </w:style>
+  <w:style w:type="character" w:customStyle="1" w:styleId="HeaderChar">
+    <w:name w:val="Header Char"/>
+    <w:basedOn w:val="DefaultParagraphFont"/>
+    <w:link w:val="Header"/>
+    <w:uiPriority w:val="99"/>
+    <w:rsid w:val="007526FE"/>
+  </w:style>
+  <w:style w:type="paragraph" w:styleId="Footer">
+    <w:name w:val="footer"/>
+    <w:basedOn w:val="Normal"/>
+    <w:link w:val="FooterChar"/>
+    <w:uiPriority w:val="99"/>
+    <w:unhideWhenUsed/>
+    <w:rsid w:val="007526FE"/>
+    <w:pPr>
+      <w:tabs>
+        <w:tab w:val="center" w:pos="4680"/>
+        <w:tab w:val="right" w:pos="9360"/>
+      </w:tabs>
+      <w:spacing w:line="240" w:lineRule="auto"/>
+    </w:pPr>
+  </w:style>
+  <w:style w:type="character" w:customStyle="1" w:styleId="FooterChar">
+    <w:name w:val="Footer Char"/>
+    <w:basedOn w:val="DefaultParagraphFont"/>
+    <w:link w:val="Footer"/>
+    <w:uiPriority w:val="99"/>
+    <w:rsid w:val="007526FE"/>
+  </w:style>
 </w:styles>
 </file>
 

</xml_diff>

<commit_message>
Added one more test case to the project report
</commit_message>
<xml_diff>
--- a/Project Report/CPT-281 Team Project 1 - Project Report_ Jordan, Athul.docx
+++ b/Project Report/CPT-281 Team Project 1 - Project Report_ Jordan, Athul.docx
@@ -1,6 +1,6 @@
 
 <file path=word/document.xml><?xml version="1.0" encoding="utf-8"?>
-<w:document xmlns:wpc="http://schemas.microsoft.com/office/word/2010/wordprocessingCanvas" xmlns:cx="http://schemas.microsoft.com/office/drawing/2014/chartex" xmlns:cx1="http://schemas.microsoft.com/office/drawing/2015/9/8/chartex" xmlns:cx2="http://schemas.microsoft.com/office/drawing/2015/10/21/chartex" xmlns:cx3="http://schemas.microsoft.com/office/drawing/2016/5/9/chartex" xmlns:cx4="http://schemas.microsoft.com/office/drawing/2016/5/10/chartex" xmlns:cx5="http://schemas.microsoft.com/office/drawing/2016/5/11/chartex" xmlns:cx6="http://schemas.microsoft.com/office/drawing/2016/5/12/chartex" xmlns:cx7="http://schemas.microsoft.com/office/drawing/2016/5/13/chartex" xmlns:cx8="http://schemas.microsoft.com/office/drawing/2016/5/14/chartex" xmlns:mc="http://schemas.openxmlformats.org/markup-compatibility/2006" xmlns:aink="http://schemas.microsoft.com/office/drawing/2016/ink" xmlns:am3d="http://schemas.microsoft.com/office/drawing/2017/model3d" xmlns:o="urn:schemas-microsoft-com:office:office" xmlns:oel="http://schemas.microsoft.com/office/2019/extlst" xmlns:r="http://schemas.openxmlformats.org/officeDocument/2006/relationships" xmlns:m="http://schemas.openxmlformats.org/officeDocument/2006/math" xmlns:v="urn:schemas-microsoft-com:vml" xmlns:wp14="http://schemas.microsoft.com/office/word/2010/wordprocessingDrawing" xmlns:wp="http://schemas.openxmlformats.org/drawingml/2006/wordprocessingDrawing" xmlns:w10="urn:schemas-microsoft-com:office:word" xmlns:w="http://schemas.openxmlformats.org/wordprocessingml/2006/main" xmlns:w14="http://schemas.microsoft.com/office/word/2010/wordml" xmlns:w15="http://schemas.microsoft.com/office/word/2012/wordml" xmlns:w16cex="http://schemas.microsoft.com/office/word/2018/wordml/cex" xmlns:w16cid="http://schemas.microsoft.com/office/word/2016/wordml/cid" xmlns:w16="http://schemas.microsoft.com/office/word/2018/wordml" xmlns:w16sdtdh="http://schemas.microsoft.com/office/word/2020/wordml/sdtdatahash" xmlns:w16se="http://schemas.microsoft.com/office/word/2015/wordml/symex" xmlns:wpg="http://schemas.microsoft.com/office/word/2010/wordprocessingGroup" xmlns:wpi="http://schemas.microsoft.com/office/word/2010/wordprocessingInk" xmlns:wne="http://schemas.microsoft.com/office/word/2006/wordml" xmlns:wps="http://schemas.microsoft.com/office/word/2010/wordprocessingShape" mc:Ignorable="w14 w15 w16se w16cid w16 w16cex w16sdtdh wp14">
+<w:document xmlns:wpc="http://schemas.microsoft.com/office/word/2010/wordprocessingCanvas" xmlns:cx="http://schemas.microsoft.com/office/drawing/2014/chartex" xmlns:cx1="http://schemas.microsoft.com/office/drawing/2015/9/8/chartex" xmlns:cx2="http://schemas.microsoft.com/office/drawing/2015/10/21/chartex" xmlns:cx3="http://schemas.microsoft.com/office/drawing/2016/5/9/chartex" xmlns:cx4="http://schemas.microsoft.com/office/drawing/2016/5/10/chartex" xmlns:cx5="http://schemas.microsoft.com/office/drawing/2016/5/11/chartex" xmlns:cx6="http://schemas.microsoft.com/office/drawing/2016/5/12/chartex" xmlns:cx7="http://schemas.microsoft.com/office/drawing/2016/5/13/chartex" xmlns:cx8="http://schemas.microsoft.com/office/drawing/2016/5/14/chartex" xmlns:mc="http://schemas.openxmlformats.org/markup-compatibility/2006" xmlns:aink="http://schemas.microsoft.com/office/drawing/2016/ink" xmlns:am3d="http://schemas.microsoft.com/office/drawing/2017/model3d" xmlns:o="urn:schemas-microsoft-com:office:office" xmlns:oel="http://schemas.microsoft.com/office/2019/extlst" xmlns:r="http://schemas.openxmlformats.org/officeDocument/2006/relationships" xmlns:m="http://schemas.openxmlformats.org/officeDocument/2006/math" xmlns:v="urn:schemas-microsoft-com:vml" xmlns:wp14="http://schemas.microsoft.com/office/word/2010/wordprocessingDrawing" xmlns:wp="http://schemas.openxmlformats.org/drawingml/2006/wordprocessingDrawing" xmlns:w10="urn:schemas-microsoft-com:office:word" xmlns:w="http://schemas.openxmlformats.org/wordprocessingml/2006/main" xmlns:w14="http://schemas.microsoft.com/office/word/2010/wordml" xmlns:w15="http://schemas.microsoft.com/office/word/2012/wordml" xmlns:w16cex="http://schemas.microsoft.com/office/word/2018/wordml/cex" xmlns:w16cid="http://schemas.microsoft.com/office/word/2016/wordml/cid" xmlns:w16="http://schemas.microsoft.com/office/word/2018/wordml" xmlns:w16du="http://schemas.microsoft.com/office/word/2023/wordml/word16du" xmlns:w16sdtdh="http://schemas.microsoft.com/office/word/2020/wordml/sdtdatahash" xmlns:w16se="http://schemas.microsoft.com/office/word/2015/wordml/symex" xmlns:wpg="http://schemas.microsoft.com/office/word/2010/wordprocessingGroup" xmlns:wpi="http://schemas.microsoft.com/office/word/2010/wordprocessingInk" xmlns:wne="http://schemas.microsoft.com/office/word/2006/wordml" xmlns:wps="http://schemas.microsoft.com/office/word/2010/wordprocessingShape" mc:Ignorable="w14 w15 w16se w16cid w16 w16cex w16sdtdh w16du wp14">
   <w:body>
     <w:p>
       <w:pPr>
@@ -1759,6 +1759,238 @@
       <w:pPr>
         <w:rPr>
           <w:rFonts w:ascii="Times New Roman" w:eastAsia="Times New Roman" w:hAnsi="Times New Roman" w:cs="Times New Roman"/>
+          <w:sz w:val="28"/>
+          <w:szCs w:val="28"/>
+        </w:rPr>
+      </w:pPr>
+      <w:r>
+        <w:rPr>
+          <w:rFonts w:ascii="Times New Roman" w:eastAsia="Times New Roman" w:hAnsi="Times New Roman" w:cs="Times New Roman"/>
+          <w:sz w:val="28"/>
+          <w:szCs w:val="28"/>
+        </w:rPr>
+        <w:t xml:space="preserve">The </w:t>
+      </w:r>
+      <w:r>
+        <w:rPr>
+          <w:rFonts w:ascii="Times New Roman" w:eastAsia="Times New Roman" w:hAnsi="Times New Roman" w:cs="Times New Roman"/>
+          <w:sz w:val="28"/>
+          <w:szCs w:val="28"/>
+        </w:rPr>
+        <w:t>input for test case #2 is shown below:</w:t>
+      </w:r>
+    </w:p>
+    <w:p>
+      <w:pPr>
+        <w:rPr>
+          <w:rFonts w:ascii="Times New Roman" w:eastAsia="Times New Roman" w:hAnsi="Times New Roman" w:cs="Times New Roman"/>
+          <w:sz w:val="28"/>
+          <w:szCs w:val="28"/>
+        </w:rPr>
+      </w:pPr>
+      <w:r>
+        <w:rPr>
+          <w:noProof/>
+        </w:rPr>
+        <w:drawing>
+          <wp:inline distT="0" distB="0" distL="0" distR="0" wp14:anchorId="3A430A43" wp14:editId="0158905D">
+            <wp:extent cx="5943600" cy="539115"/>
+            <wp:effectExtent l="0" t="0" r="0" b="0"/>
+            <wp:docPr id="985454865" name="Picture 1"/>
+            <wp:cNvGraphicFramePr>
+              <a:graphicFrameLocks xmlns:a="http://schemas.openxmlformats.org/drawingml/2006/main" noChangeAspect="1"/>
+            </wp:cNvGraphicFramePr>
+            <a:graphic xmlns:a="http://schemas.openxmlformats.org/drawingml/2006/main">
+              <a:graphicData uri="http://schemas.openxmlformats.org/drawingml/2006/picture">
+                <pic:pic xmlns:pic="http://schemas.openxmlformats.org/drawingml/2006/picture">
+                  <pic:nvPicPr>
+                    <pic:cNvPr id="985454865" name=""/>
+                    <pic:cNvPicPr/>
+                  </pic:nvPicPr>
+                  <pic:blipFill>
+                    <a:blip r:embed="rId11"/>
+                    <a:stretch>
+                      <a:fillRect/>
+                    </a:stretch>
+                  </pic:blipFill>
+                  <pic:spPr>
+                    <a:xfrm>
+                      <a:off x="0" y="0"/>
+                      <a:ext cx="5943600" cy="539115"/>
+                    </a:xfrm>
+                    <a:prstGeom prst="rect">
+                      <a:avLst/>
+                    </a:prstGeom>
+                  </pic:spPr>
+                </pic:pic>
+              </a:graphicData>
+            </a:graphic>
+          </wp:inline>
+        </w:drawing>
+      </w:r>
+    </w:p>
+    <w:p>
+      <w:pPr>
+        <w:rPr>
+          <w:rFonts w:ascii="Times New Roman" w:eastAsia="Times New Roman" w:hAnsi="Times New Roman" w:cs="Times New Roman"/>
+          <w:sz w:val="28"/>
+          <w:szCs w:val="28"/>
+        </w:rPr>
+      </w:pPr>
+      <w:r>
+        <w:rPr>
+          <w:rFonts w:ascii="Times New Roman" w:eastAsia="Times New Roman" w:hAnsi="Times New Roman" w:cs="Times New Roman"/>
+          <w:sz w:val="28"/>
+          <w:szCs w:val="28"/>
+        </w:rPr>
+        <w:t>The expected output after the user inputs the date of a movie that’s already been added into the list of coming movies, would be for it to say it was successfully completed. Afterwards, the user can then input 1 into the menu system to display movies and see that the movie they wanted to move into the showing list is now there.</w:t>
+      </w:r>
+    </w:p>
+    <w:p>
+      <w:pPr>
+        <w:rPr>
+          <w:rFonts w:ascii="Times New Roman" w:eastAsia="Times New Roman" w:hAnsi="Times New Roman" w:cs="Times New Roman"/>
+          <w:sz w:val="28"/>
+          <w:szCs w:val="28"/>
+        </w:rPr>
+      </w:pPr>
+    </w:p>
+    <w:p>
+      <w:pPr>
+        <w:rPr>
+          <w:rFonts w:ascii="Times New Roman" w:eastAsia="Times New Roman" w:hAnsi="Times New Roman" w:cs="Times New Roman"/>
+          <w:sz w:val="28"/>
+          <w:szCs w:val="28"/>
+        </w:rPr>
+      </w:pPr>
+      <w:r>
+        <w:rPr>
+          <w:rFonts w:ascii="Times New Roman" w:eastAsia="Times New Roman" w:hAnsi="Times New Roman" w:cs="Times New Roman"/>
+          <w:sz w:val="28"/>
+          <w:szCs w:val="28"/>
+        </w:rPr>
+        <w:t>The output from the second test case is shown below:</w:t>
+      </w:r>
+    </w:p>
+    <w:p>
+      <w:pPr>
+        <w:rPr>
+          <w:rFonts w:ascii="Times New Roman" w:eastAsia="Times New Roman" w:hAnsi="Times New Roman" w:cs="Times New Roman"/>
+          <w:sz w:val="28"/>
+          <w:szCs w:val="28"/>
+        </w:rPr>
+      </w:pPr>
+      <w:r>
+        <w:rPr>
+          <w:noProof/>
+        </w:rPr>
+        <w:drawing>
+          <wp:inline distT="0" distB="0" distL="0" distR="0" wp14:anchorId="56CF8EAE" wp14:editId="1251A02B">
+            <wp:extent cx="5943600" cy="304800"/>
+            <wp:effectExtent l="0" t="0" r="0" b="0"/>
+            <wp:docPr id="1969590711" name="Picture 1"/>
+            <wp:cNvGraphicFramePr>
+              <a:graphicFrameLocks xmlns:a="http://schemas.openxmlformats.org/drawingml/2006/main" noChangeAspect="1"/>
+            </wp:cNvGraphicFramePr>
+            <a:graphic xmlns:a="http://schemas.openxmlformats.org/drawingml/2006/main">
+              <a:graphicData uri="http://schemas.openxmlformats.org/drawingml/2006/picture">
+                <pic:pic xmlns:pic="http://schemas.openxmlformats.org/drawingml/2006/picture">
+                  <pic:nvPicPr>
+                    <pic:cNvPr id="1969590711" name=""/>
+                    <pic:cNvPicPr/>
+                  </pic:nvPicPr>
+                  <pic:blipFill>
+                    <a:blip r:embed="rId12"/>
+                    <a:stretch>
+                      <a:fillRect/>
+                    </a:stretch>
+                  </pic:blipFill>
+                  <pic:spPr>
+                    <a:xfrm>
+                      <a:off x="0" y="0"/>
+                      <a:ext cx="5943600" cy="304800"/>
+                    </a:xfrm>
+                    <a:prstGeom prst="rect">
+                      <a:avLst/>
+                    </a:prstGeom>
+                  </pic:spPr>
+                </pic:pic>
+              </a:graphicData>
+            </a:graphic>
+          </wp:inline>
+        </w:drawing>
+      </w:r>
+    </w:p>
+    <w:p>
+      <w:pPr>
+        <w:rPr>
+          <w:rFonts w:ascii="Times New Roman" w:eastAsia="Times New Roman" w:hAnsi="Times New Roman" w:cs="Times New Roman"/>
+          <w:sz w:val="28"/>
+          <w:szCs w:val="28"/>
+        </w:rPr>
+      </w:pPr>
+      <w:r>
+        <w:rPr>
+          <w:noProof/>
+        </w:rPr>
+        <w:drawing>
+          <wp:inline distT="0" distB="0" distL="0" distR="0" wp14:anchorId="7AC6DA81" wp14:editId="39B990CF">
+            <wp:extent cx="3124200" cy="2047875"/>
+            <wp:effectExtent l="0" t="0" r="0" b="9525"/>
+            <wp:docPr id="1846058035" name="Picture 1" descr="A screen shot of a computer&#10;&#10;Description automatically generated"/>
+            <wp:cNvGraphicFramePr>
+              <a:graphicFrameLocks xmlns:a="http://schemas.openxmlformats.org/drawingml/2006/main" noChangeAspect="1"/>
+            </wp:cNvGraphicFramePr>
+            <a:graphic xmlns:a="http://schemas.openxmlformats.org/drawingml/2006/main">
+              <a:graphicData uri="http://schemas.openxmlformats.org/drawingml/2006/picture">
+                <pic:pic xmlns:pic="http://schemas.openxmlformats.org/drawingml/2006/picture">
+                  <pic:nvPicPr>
+                    <pic:cNvPr id="1846058035" name="Picture 1" descr="A screen shot of a computer&#10;&#10;Description automatically generated"/>
+                    <pic:cNvPicPr/>
+                  </pic:nvPicPr>
+                  <pic:blipFill>
+                    <a:blip r:embed="rId13"/>
+                    <a:stretch>
+                      <a:fillRect/>
+                    </a:stretch>
+                  </pic:blipFill>
+                  <pic:spPr>
+                    <a:xfrm>
+                      <a:off x="0" y="0"/>
+                      <a:ext cx="3124200" cy="2047875"/>
+                    </a:xfrm>
+                    <a:prstGeom prst="rect">
+                      <a:avLst/>
+                    </a:prstGeom>
+                  </pic:spPr>
+                </pic:pic>
+              </a:graphicData>
+            </a:graphic>
+          </wp:inline>
+        </w:drawing>
+      </w:r>
+    </w:p>
+    <w:p>
+      <w:pPr>
+        <w:rPr>
+          <w:rFonts w:ascii="Times New Roman" w:eastAsia="Times New Roman" w:hAnsi="Times New Roman" w:cs="Times New Roman"/>
+          <w:sz w:val="28"/>
+          <w:szCs w:val="28"/>
+        </w:rPr>
+      </w:pPr>
+      <w:r>
+        <w:rPr>
+          <w:rFonts w:ascii="Times New Roman" w:eastAsia="Times New Roman" w:hAnsi="Times New Roman" w:cs="Times New Roman"/>
+          <w:sz w:val="28"/>
+          <w:szCs w:val="28"/>
+        </w:rPr>
+        <w:t xml:space="preserve">As expected, it prompted the user that the movie they chose has been moved successfully, and can now be seen in only the showing movies list and not the coming movies list. </w:t>
+      </w:r>
+    </w:p>
+    <w:p>
+      <w:pPr>
+        <w:rPr>
+          <w:rFonts w:ascii="Times New Roman" w:eastAsia="Times New Roman" w:hAnsi="Times New Roman" w:cs="Times New Roman"/>
           <w:sz w:val="24"/>
           <w:szCs w:val="24"/>
         </w:rPr>
@@ -1768,15 +2000,6 @@
       <w:pPr>
         <w:rPr>
           <w:rFonts w:ascii="Times New Roman" w:eastAsia="Times New Roman" w:hAnsi="Times New Roman" w:cs="Times New Roman"/>
-          <w:sz w:val="24"/>
-          <w:szCs w:val="24"/>
-        </w:rPr>
-      </w:pPr>
-    </w:p>
-    <w:p>
-      <w:pPr>
-        <w:rPr>
-          <w:rFonts w:ascii="Times New Roman" w:eastAsia="Times New Roman" w:hAnsi="Times New Roman" w:cs="Times New Roman"/>
           <w:b/>
           <w:sz w:val="36"/>
           <w:szCs w:val="36"/>
@@ -2039,7 +2262,6 @@
           <w:sz w:val="40"/>
           <w:szCs w:val="40"/>
         </w:rPr>
-        <w:lastRenderedPageBreak/>
         <w:t>Team Member Contributions</w:t>
       </w:r>
       <w:r>
@@ -2210,6 +2432,7 @@
           <w:sz w:val="28"/>
           <w:szCs w:val="28"/>
         </w:rPr>
+        <w:lastRenderedPageBreak/>
         <w:t>Movie_Mangement_System.h:</w:t>
       </w:r>
       <w:r>
@@ -2423,7 +2646,6 @@
           <w:sz w:val="32"/>
           <w:szCs w:val="32"/>
         </w:rPr>
-        <w:lastRenderedPageBreak/>
         <w:t>Jordan Pham – Team member</w:t>
       </w:r>
     </w:p>
@@ -2627,6 +2849,7 @@
           <w:sz w:val="28"/>
           <w:szCs w:val="28"/>
         </w:rPr>
+        <w:lastRenderedPageBreak/>
         <w:t>Test Case Creation:</w:t>
       </w:r>
       <w:r>
@@ -2976,7 +3199,6 @@
           <w:sz w:val="32"/>
           <w:szCs w:val="32"/>
         </w:rPr>
-        <w:lastRenderedPageBreak/>
         <w:t>Database Integration:</w:t>
       </w:r>
     </w:p>
@@ -3101,6 +3323,7 @@
           <w:sz w:val="28"/>
           <w:szCs w:val="28"/>
         </w:rPr>
+        <w:lastRenderedPageBreak/>
         <w:t>Imple</w:t>
       </w:r>
       <w:r>
@@ -3361,7 +3584,7 @@
 </file>
 
 <file path=word/endnotes.xml><?xml version="1.0" encoding="utf-8"?>
-<w:endnotes xmlns:wpc="http://schemas.microsoft.com/office/word/2010/wordprocessingCanvas" xmlns:cx="http://schemas.microsoft.com/office/drawing/2014/chartex" xmlns:cx1="http://schemas.microsoft.com/office/drawing/2015/9/8/chartex" xmlns:cx2="http://schemas.microsoft.com/office/drawing/2015/10/21/chartex" xmlns:cx3="http://schemas.microsoft.com/office/drawing/2016/5/9/chartex" xmlns:cx4="http://schemas.microsoft.com/office/drawing/2016/5/10/chartex" xmlns:cx5="http://schemas.microsoft.com/office/drawing/2016/5/11/chartex" xmlns:cx6="http://schemas.microsoft.com/office/drawing/2016/5/12/chartex" xmlns:cx7="http://schemas.microsoft.com/office/drawing/2016/5/13/chartex" xmlns:cx8="http://schemas.microsoft.com/office/drawing/2016/5/14/chartex" xmlns:mc="http://schemas.openxmlformats.org/markup-compatibility/2006" xmlns:aink="http://schemas.microsoft.com/office/drawing/2016/ink" xmlns:am3d="http://schemas.microsoft.com/office/drawing/2017/model3d" xmlns:o="urn:schemas-microsoft-com:office:office" xmlns:oel="http://schemas.microsoft.com/office/2019/extlst" xmlns:r="http://schemas.openxmlformats.org/officeDocument/2006/relationships" xmlns:m="http://schemas.openxmlformats.org/officeDocument/2006/math" xmlns:v="urn:schemas-microsoft-com:vml" xmlns:wp14="http://schemas.microsoft.com/office/word/2010/wordprocessingDrawing" xmlns:wp="http://schemas.openxmlformats.org/drawingml/2006/wordprocessingDrawing" xmlns:w10="urn:schemas-microsoft-com:office:word" xmlns:w="http://schemas.openxmlformats.org/wordprocessingml/2006/main" xmlns:w14="http://schemas.microsoft.com/office/word/2010/wordml" xmlns:w15="http://schemas.microsoft.com/office/word/2012/wordml" xmlns:w16cex="http://schemas.microsoft.com/office/word/2018/wordml/cex" xmlns:w16cid="http://schemas.microsoft.com/office/word/2016/wordml/cid" xmlns:w16="http://schemas.microsoft.com/office/word/2018/wordml" xmlns:w16sdtdh="http://schemas.microsoft.com/office/word/2020/wordml/sdtdatahash" xmlns:w16se="http://schemas.microsoft.com/office/word/2015/wordml/symex" xmlns:wpg="http://schemas.microsoft.com/office/word/2010/wordprocessingGroup" xmlns:wpi="http://schemas.microsoft.com/office/word/2010/wordprocessingInk" xmlns:wne="http://schemas.microsoft.com/office/word/2006/wordml" xmlns:wps="http://schemas.microsoft.com/office/word/2010/wordprocessingShape" mc:Ignorable="w14 w15 w16se w16cid w16 w16cex w16sdtdh wp14">
+<w:endnotes xmlns:wpc="http://schemas.microsoft.com/office/word/2010/wordprocessingCanvas" xmlns:cx="http://schemas.microsoft.com/office/drawing/2014/chartex" xmlns:cx1="http://schemas.microsoft.com/office/drawing/2015/9/8/chartex" xmlns:cx2="http://schemas.microsoft.com/office/drawing/2015/10/21/chartex" xmlns:cx3="http://schemas.microsoft.com/office/drawing/2016/5/9/chartex" xmlns:cx4="http://schemas.microsoft.com/office/drawing/2016/5/10/chartex" xmlns:cx5="http://schemas.microsoft.com/office/drawing/2016/5/11/chartex" xmlns:cx6="http://schemas.microsoft.com/office/drawing/2016/5/12/chartex" xmlns:cx7="http://schemas.microsoft.com/office/drawing/2016/5/13/chartex" xmlns:cx8="http://schemas.microsoft.com/office/drawing/2016/5/14/chartex" xmlns:mc="http://schemas.openxmlformats.org/markup-compatibility/2006" xmlns:aink="http://schemas.microsoft.com/office/drawing/2016/ink" xmlns:am3d="http://schemas.microsoft.com/office/drawing/2017/model3d" xmlns:o="urn:schemas-microsoft-com:office:office" xmlns:oel="http://schemas.microsoft.com/office/2019/extlst" xmlns:r="http://schemas.openxmlformats.org/officeDocument/2006/relationships" xmlns:m="http://schemas.openxmlformats.org/officeDocument/2006/math" xmlns:v="urn:schemas-microsoft-com:vml" xmlns:wp14="http://schemas.microsoft.com/office/word/2010/wordprocessingDrawing" xmlns:wp="http://schemas.openxmlformats.org/drawingml/2006/wordprocessingDrawing" xmlns:w10="urn:schemas-microsoft-com:office:word" xmlns:w="http://schemas.openxmlformats.org/wordprocessingml/2006/main" xmlns:w14="http://schemas.microsoft.com/office/word/2010/wordml" xmlns:w15="http://schemas.microsoft.com/office/word/2012/wordml" xmlns:w16cex="http://schemas.microsoft.com/office/word/2018/wordml/cex" xmlns:w16cid="http://schemas.microsoft.com/office/word/2016/wordml/cid" xmlns:w16="http://schemas.microsoft.com/office/word/2018/wordml" xmlns:w16du="http://schemas.microsoft.com/office/word/2023/wordml/word16du" xmlns:w16sdtdh="http://schemas.microsoft.com/office/word/2020/wordml/sdtdatahash" xmlns:w16se="http://schemas.microsoft.com/office/word/2015/wordml/symex" xmlns:wpg="http://schemas.microsoft.com/office/word/2010/wordprocessingGroup" xmlns:wpi="http://schemas.microsoft.com/office/word/2010/wordprocessingInk" xmlns:wne="http://schemas.microsoft.com/office/word/2006/wordml" xmlns:wps="http://schemas.microsoft.com/office/word/2010/wordprocessingShape" mc:Ignorable="w14 w15 w16se w16cid w16 w16cex w16sdtdh w16du wp14">
   <w:endnote w:type="separator" w:id="-1">
     <w:p>
       <w:pPr>
@@ -3386,7 +3609,7 @@
 </file>
 
 <file path=word/footnotes.xml><?xml version="1.0" encoding="utf-8"?>
-<w:footnotes xmlns:wpc="http://schemas.microsoft.com/office/word/2010/wordprocessingCanvas" xmlns:cx="http://schemas.microsoft.com/office/drawing/2014/chartex" xmlns:cx1="http://schemas.microsoft.com/office/drawing/2015/9/8/chartex" xmlns:cx2="http://schemas.microsoft.com/office/drawing/2015/10/21/chartex" xmlns:cx3="http://schemas.microsoft.com/office/drawing/2016/5/9/chartex" xmlns:cx4="http://schemas.microsoft.com/office/drawing/2016/5/10/chartex" xmlns:cx5="http://schemas.microsoft.com/office/drawing/2016/5/11/chartex" xmlns:cx6="http://schemas.microsoft.com/office/drawing/2016/5/12/chartex" xmlns:cx7="http://schemas.microsoft.com/office/drawing/2016/5/13/chartex" xmlns:cx8="http://schemas.microsoft.com/office/drawing/2016/5/14/chartex" xmlns:mc="http://schemas.openxmlformats.org/markup-compatibility/2006" xmlns:aink="http://schemas.microsoft.com/office/drawing/2016/ink" xmlns:am3d="http://schemas.microsoft.com/office/drawing/2017/model3d" xmlns:o="urn:schemas-microsoft-com:office:office" xmlns:oel="http://schemas.microsoft.com/office/2019/extlst" xmlns:r="http://schemas.openxmlformats.org/officeDocument/2006/relationships" xmlns:m="http://schemas.openxmlformats.org/officeDocument/2006/math" xmlns:v="urn:schemas-microsoft-com:vml" xmlns:wp14="http://schemas.microsoft.com/office/word/2010/wordprocessingDrawing" xmlns:wp="http://schemas.openxmlformats.org/drawingml/2006/wordprocessingDrawing" xmlns:w10="urn:schemas-microsoft-com:office:word" xmlns:w="http://schemas.openxmlformats.org/wordprocessingml/2006/main" xmlns:w14="http://schemas.microsoft.com/office/word/2010/wordml" xmlns:w15="http://schemas.microsoft.com/office/word/2012/wordml" xmlns:w16cex="http://schemas.microsoft.com/office/word/2018/wordml/cex" xmlns:w16cid="http://schemas.microsoft.com/office/word/2016/wordml/cid" xmlns:w16="http://schemas.microsoft.com/office/word/2018/wordml" xmlns:w16sdtdh="http://schemas.microsoft.com/office/word/2020/wordml/sdtdatahash" xmlns:w16se="http://schemas.microsoft.com/office/word/2015/wordml/symex" xmlns:wpg="http://schemas.microsoft.com/office/word/2010/wordprocessingGroup" xmlns:wpi="http://schemas.microsoft.com/office/word/2010/wordprocessingInk" xmlns:wne="http://schemas.microsoft.com/office/word/2006/wordml" xmlns:wps="http://schemas.microsoft.com/office/word/2010/wordprocessingShape" mc:Ignorable="w14 w15 w16se w16cid w16 w16cex w16sdtdh wp14">
+<w:footnotes xmlns:wpc="http://schemas.microsoft.com/office/word/2010/wordprocessingCanvas" xmlns:cx="http://schemas.microsoft.com/office/drawing/2014/chartex" xmlns:cx1="http://schemas.microsoft.com/office/drawing/2015/9/8/chartex" xmlns:cx2="http://schemas.microsoft.com/office/drawing/2015/10/21/chartex" xmlns:cx3="http://schemas.microsoft.com/office/drawing/2016/5/9/chartex" xmlns:cx4="http://schemas.microsoft.com/office/drawing/2016/5/10/chartex" xmlns:cx5="http://schemas.microsoft.com/office/drawing/2016/5/11/chartex" xmlns:cx6="http://schemas.microsoft.com/office/drawing/2016/5/12/chartex" xmlns:cx7="http://schemas.microsoft.com/office/drawing/2016/5/13/chartex" xmlns:cx8="http://schemas.microsoft.com/office/drawing/2016/5/14/chartex" xmlns:mc="http://schemas.openxmlformats.org/markup-compatibility/2006" xmlns:aink="http://schemas.microsoft.com/office/drawing/2016/ink" xmlns:am3d="http://schemas.microsoft.com/office/drawing/2017/model3d" xmlns:o="urn:schemas-microsoft-com:office:office" xmlns:oel="http://schemas.microsoft.com/office/2019/extlst" xmlns:r="http://schemas.openxmlformats.org/officeDocument/2006/relationships" xmlns:m="http://schemas.openxmlformats.org/officeDocument/2006/math" xmlns:v="urn:schemas-microsoft-com:vml" xmlns:wp14="http://schemas.microsoft.com/office/word/2010/wordprocessingDrawing" xmlns:wp="http://schemas.openxmlformats.org/drawingml/2006/wordprocessingDrawing" xmlns:w10="urn:schemas-microsoft-com:office:word" xmlns:w="http://schemas.openxmlformats.org/wordprocessingml/2006/main" xmlns:w14="http://schemas.microsoft.com/office/word/2010/wordml" xmlns:w15="http://schemas.microsoft.com/office/word/2012/wordml" xmlns:w16cex="http://schemas.microsoft.com/office/word/2018/wordml/cex" xmlns:w16cid="http://schemas.microsoft.com/office/word/2016/wordml/cid" xmlns:w16="http://schemas.microsoft.com/office/word/2018/wordml" xmlns:w16du="http://schemas.microsoft.com/office/word/2023/wordml/word16du" xmlns:w16sdtdh="http://schemas.microsoft.com/office/word/2020/wordml/sdtdatahash" xmlns:w16se="http://schemas.microsoft.com/office/word/2015/wordml/symex" xmlns:wpg="http://schemas.microsoft.com/office/word/2010/wordprocessingGroup" xmlns:wpi="http://schemas.microsoft.com/office/word/2010/wordprocessingInk" xmlns:wne="http://schemas.microsoft.com/office/word/2006/wordml" xmlns:wps="http://schemas.microsoft.com/office/word/2010/wordprocessingShape" mc:Ignorable="w14 w15 w16se w16cid w16 w16cex w16sdtdh w16du wp14">
   <w:footnote w:type="separator" w:id="-1">
     <w:p>
       <w:pPr>
@@ -3411,7 +3634,7 @@
 </file>
 
 <file path=word/numbering.xml><?xml version="1.0" encoding="utf-8"?>
-<w:numbering xmlns:wpc="http://schemas.microsoft.com/office/word/2010/wordprocessingCanvas" xmlns:cx="http://schemas.microsoft.com/office/drawing/2014/chartex" xmlns:cx1="http://schemas.microsoft.com/office/drawing/2015/9/8/chartex" xmlns:cx2="http://schemas.microsoft.com/office/drawing/2015/10/21/chartex" xmlns:cx3="http://schemas.microsoft.com/office/drawing/2016/5/9/chartex" xmlns:cx4="http://schemas.microsoft.com/office/drawing/2016/5/10/chartex" xmlns:cx5="http://schemas.microsoft.com/office/drawing/2016/5/11/chartex" xmlns:cx6="http://schemas.microsoft.com/office/drawing/2016/5/12/chartex" xmlns:cx7="http://schemas.microsoft.com/office/drawing/2016/5/13/chartex" xmlns:cx8="http://schemas.microsoft.com/office/drawing/2016/5/14/chartex" xmlns:mc="http://schemas.openxmlformats.org/markup-compatibility/2006" xmlns:aink="http://schemas.microsoft.com/office/drawing/2016/ink" xmlns:am3d="http://schemas.microsoft.com/office/drawing/2017/model3d" xmlns:o="urn:schemas-microsoft-com:office:office" xmlns:oel="http://schemas.microsoft.com/office/2019/extlst" xmlns:r="http://schemas.openxmlformats.org/officeDocument/2006/relationships" xmlns:m="http://schemas.openxmlformats.org/officeDocument/2006/math" xmlns:v="urn:schemas-microsoft-com:vml" xmlns:wp14="http://schemas.microsoft.com/office/word/2010/wordprocessingDrawing" xmlns:wp="http://schemas.openxmlformats.org/drawingml/2006/wordprocessingDrawing" xmlns:w10="urn:schemas-microsoft-com:office:word" xmlns:w="http://schemas.openxmlformats.org/wordprocessingml/2006/main" xmlns:w14="http://schemas.microsoft.com/office/word/2010/wordml" xmlns:w15="http://schemas.microsoft.com/office/word/2012/wordml" xmlns:w16cex="http://schemas.microsoft.com/office/word/2018/wordml/cex" xmlns:w16cid="http://schemas.microsoft.com/office/word/2016/wordml/cid" xmlns:w16="http://schemas.microsoft.com/office/word/2018/wordml" xmlns:w16sdtdh="http://schemas.microsoft.com/office/word/2020/wordml/sdtdatahash" xmlns:w16se="http://schemas.microsoft.com/office/word/2015/wordml/symex" xmlns:wpg="http://schemas.microsoft.com/office/word/2010/wordprocessingGroup" xmlns:wpi="http://schemas.microsoft.com/office/word/2010/wordprocessingInk" xmlns:wne="http://schemas.microsoft.com/office/word/2006/wordml" xmlns:wps="http://schemas.microsoft.com/office/word/2010/wordprocessingShape" mc:Ignorable="w14 w15 w16se w16cid w16 w16cex w16sdtdh wp14">
+<w:numbering xmlns:wpc="http://schemas.microsoft.com/office/word/2010/wordprocessingCanvas" xmlns:cx="http://schemas.microsoft.com/office/drawing/2014/chartex" xmlns:cx1="http://schemas.microsoft.com/office/drawing/2015/9/8/chartex" xmlns:cx2="http://schemas.microsoft.com/office/drawing/2015/10/21/chartex" xmlns:cx3="http://schemas.microsoft.com/office/drawing/2016/5/9/chartex" xmlns:cx4="http://schemas.microsoft.com/office/drawing/2016/5/10/chartex" xmlns:cx5="http://schemas.microsoft.com/office/drawing/2016/5/11/chartex" xmlns:cx6="http://schemas.microsoft.com/office/drawing/2016/5/12/chartex" xmlns:cx7="http://schemas.microsoft.com/office/drawing/2016/5/13/chartex" xmlns:cx8="http://schemas.microsoft.com/office/drawing/2016/5/14/chartex" xmlns:mc="http://schemas.openxmlformats.org/markup-compatibility/2006" xmlns:aink="http://schemas.microsoft.com/office/drawing/2016/ink" xmlns:am3d="http://schemas.microsoft.com/office/drawing/2017/model3d" xmlns:o="urn:schemas-microsoft-com:office:office" xmlns:oel="http://schemas.microsoft.com/office/2019/extlst" xmlns:r="http://schemas.openxmlformats.org/officeDocument/2006/relationships" xmlns:m="http://schemas.openxmlformats.org/officeDocument/2006/math" xmlns:v="urn:schemas-microsoft-com:vml" xmlns:wp14="http://schemas.microsoft.com/office/word/2010/wordprocessingDrawing" xmlns:wp="http://schemas.openxmlformats.org/drawingml/2006/wordprocessingDrawing" xmlns:w10="urn:schemas-microsoft-com:office:word" xmlns:w="http://schemas.openxmlformats.org/wordprocessingml/2006/main" xmlns:w14="http://schemas.microsoft.com/office/word/2010/wordml" xmlns:w15="http://schemas.microsoft.com/office/word/2012/wordml" xmlns:w16cex="http://schemas.microsoft.com/office/word/2018/wordml/cex" xmlns:w16cid="http://schemas.microsoft.com/office/word/2016/wordml/cid" xmlns:w16="http://schemas.microsoft.com/office/word/2018/wordml" xmlns:w16du="http://schemas.microsoft.com/office/word/2023/wordml/word16du" xmlns:w16sdtdh="http://schemas.microsoft.com/office/word/2020/wordml/sdtdatahash" xmlns:w16se="http://schemas.microsoft.com/office/word/2015/wordml/symex" xmlns:wpg="http://schemas.microsoft.com/office/word/2010/wordprocessingGroup" xmlns:wpi="http://schemas.microsoft.com/office/word/2010/wordprocessingInk" xmlns:wne="http://schemas.microsoft.com/office/word/2006/wordml" xmlns:wps="http://schemas.microsoft.com/office/word/2010/wordprocessingShape" mc:Ignorable="w14 w15 w16se w16cid w16 w16cex w16sdtdh w16du wp14">
   <w:abstractNum w:abstractNumId="0" w15:restartNumberingAfterBreak="0">
     <w:nsid w:val="045A10BE"/>
     <w:multiLevelType w:val="multilevel"/>
@@ -3995,7 +4218,7 @@
 </file>
 
 <file path=word/styles.xml><?xml version="1.0" encoding="utf-8"?>
-<w:styles xmlns:mc="http://schemas.openxmlformats.org/markup-compatibility/2006" xmlns:r="http://schemas.openxmlformats.org/officeDocument/2006/relationships" xmlns:w="http://schemas.openxmlformats.org/wordprocessingml/2006/main" xmlns:w14="http://schemas.microsoft.com/office/word/2010/wordml" xmlns:w15="http://schemas.microsoft.com/office/word/2012/wordml" xmlns:w16cex="http://schemas.microsoft.com/office/word/2018/wordml/cex" xmlns:w16cid="http://schemas.microsoft.com/office/word/2016/wordml/cid" xmlns:w16="http://schemas.microsoft.com/office/word/2018/wordml" xmlns:w16sdtdh="http://schemas.microsoft.com/office/word/2020/wordml/sdtdatahash" xmlns:w16se="http://schemas.microsoft.com/office/word/2015/wordml/symex" mc:Ignorable="w14 w15 w16se w16cid w16 w16cex w16sdtdh">
+<w:styles xmlns:mc="http://schemas.openxmlformats.org/markup-compatibility/2006" xmlns:r="http://schemas.openxmlformats.org/officeDocument/2006/relationships" xmlns:w="http://schemas.openxmlformats.org/wordprocessingml/2006/main" xmlns:w14="http://schemas.microsoft.com/office/word/2010/wordml" xmlns:w15="http://schemas.microsoft.com/office/word/2012/wordml" xmlns:w16cex="http://schemas.microsoft.com/office/word/2018/wordml/cex" xmlns:w16cid="http://schemas.microsoft.com/office/word/2016/wordml/cid" xmlns:w16="http://schemas.microsoft.com/office/word/2018/wordml" xmlns:w16du="http://schemas.microsoft.com/office/word/2023/wordml/word16du" xmlns:w16sdtdh="http://schemas.microsoft.com/office/word/2020/wordml/sdtdatahash" xmlns:w16se="http://schemas.microsoft.com/office/word/2015/wordml/symex" mc:Ignorable="w14 w15 w16se w16cid w16 w16cex w16sdtdh w16du">
   <w:docDefaults>
     <w:rPrDefault>
       <w:rPr>

</xml_diff>

<commit_message>
Edited some UML diagram, just need to complete one more test case
</commit_message>
<xml_diff>
--- a/Project Report/CPT-281 Team Project 1 - Project Report_ Jordan, Athul.docx
+++ b/Project Report/CPT-281 Team Project 1 - Project Report_ Jordan, Athul.docx
@@ -1279,32 +1279,43 @@
     <w:p>
       <w:pPr>
         <w:rPr>
+          <w:rFonts w:ascii="Times New Roman" w:hAnsi="Times New Roman" w:cs="Times New Roman"/>
+          <w:b/>
+          <w:bCs/>
+          <w:sz w:val="40"/>
+          <w:szCs w:val="40"/>
+        </w:rPr>
+      </w:pPr>
+      <w:r>
+        <w:rPr>
+          <w:rFonts w:ascii="Times New Roman" w:hAnsi="Times New Roman" w:cs="Times New Roman"/>
+          <w:b/>
+          <w:bCs/>
+          <w:sz w:val="40"/>
+          <w:szCs w:val="40"/>
+        </w:rPr>
+        <w:lastRenderedPageBreak/>
+        <w:t>UML</w:t>
+      </w:r>
+      <w:r>
+        <w:rPr>
+          <w:rFonts w:ascii="Times New Roman" w:hAnsi="Times New Roman" w:cs="Times New Roman"/>
+          <w:b/>
+          <w:bCs/>
+          <w:sz w:val="40"/>
+          <w:szCs w:val="40"/>
+        </w:rPr>
+        <w:t>:</w:t>
+      </w:r>
+    </w:p>
+    <w:p>
+      <w:pPr>
+        <w:rPr>
           <w:rFonts w:ascii="Times New Roman" w:eastAsia="Times New Roman" w:hAnsi="Times New Roman" w:cs="Times New Roman"/>
           <w:sz w:val="24"/>
           <w:szCs w:val="24"/>
         </w:rPr>
       </w:pPr>
-      <w:r>
-        <w:rPr>
-          <w:rFonts w:ascii="Times New Roman" w:hAnsi="Times New Roman" w:cs="Times New Roman"/>
-          <w:b/>
-          <w:bCs/>
-          <w:sz w:val="40"/>
-          <w:szCs w:val="40"/>
-        </w:rPr>
-        <w:lastRenderedPageBreak/>
-        <w:t>UML</w:t>
-      </w:r>
-      <w:r>
-        <w:rPr>
-          <w:rFonts w:ascii="Times New Roman" w:hAnsi="Times New Roman" w:cs="Times New Roman"/>
-          <w:b/>
-          <w:bCs/>
-          <w:sz w:val="40"/>
-          <w:szCs w:val="40"/>
-        </w:rPr>
-        <w:t>:</w:t>
-      </w:r>
     </w:p>
     <w:p>
       <w:pPr>
@@ -1322,10 +1333,10 @@
           <w:szCs w:val="24"/>
         </w:rPr>
         <w:drawing>
-          <wp:inline distT="0" distB="0" distL="0" distR="0" wp14:anchorId="763CEA1D" wp14:editId="65DD7700">
-            <wp:extent cx="6698673" cy="4198038"/>
-            <wp:effectExtent l="0" t="0" r="6985" b="0"/>
-            <wp:docPr id="574822617" name="Picture 3" descr="A diagram of a computer program&#10;&#10;Description automatically generated with medium confidence"/>
+          <wp:inline distT="0" distB="0" distL="0" distR="0" wp14:anchorId="78187925" wp14:editId="575FE62A">
+            <wp:extent cx="6806613" cy="4237307"/>
+            <wp:effectExtent l="0" t="0" r="0" b="0"/>
+            <wp:docPr id="1032612857" name="Picture 1" descr="A diagram of a data flow&#10;&#10;Description automatically generated with medium confidence"/>
             <wp:cNvGraphicFramePr>
               <a:graphicFrameLocks xmlns:a="http://schemas.openxmlformats.org/drawingml/2006/main" noChangeAspect="1"/>
             </wp:cNvGraphicFramePr>
@@ -1333,7 +1344,7 @@
               <a:graphicData uri="http://schemas.openxmlformats.org/drawingml/2006/picture">
                 <pic:pic xmlns:pic="http://schemas.openxmlformats.org/drawingml/2006/picture">
                   <pic:nvPicPr>
-                    <pic:cNvPr id="574822617" name="Picture 3" descr="A diagram of a computer program&#10;&#10;Description automatically generated with medium confidence"/>
+                    <pic:cNvPr id="1032612857" name="Picture 1" descr="A diagram of a data flow&#10;&#10;Description automatically generated with medium confidence"/>
                     <pic:cNvPicPr/>
                   </pic:nvPicPr>
                   <pic:blipFill>
@@ -1351,7 +1362,7 @@
                   <pic:spPr>
                     <a:xfrm>
                       <a:off x="0" y="0"/>
-                      <a:ext cx="6734199" cy="4220302"/>
+                      <a:ext cx="6961495" cy="4333725"/>
                     </a:xfrm>
                     <a:prstGeom prst="rect">
                       <a:avLst/>
@@ -1368,8 +1379,9 @@
       <w:pPr>
         <w:rPr>
           <w:rFonts w:ascii="Times New Roman" w:eastAsia="Times New Roman" w:hAnsi="Times New Roman" w:cs="Times New Roman"/>
-          <w:sz w:val="24"/>
-          <w:szCs w:val="24"/>
+          <w:b/>
+          <w:sz w:val="40"/>
+          <w:szCs w:val="40"/>
         </w:rPr>
       </w:pPr>
       <w:r>
@@ -1380,10 +1392,10 @@
           <w:szCs w:val="24"/>
         </w:rPr>
         <w:drawing>
-          <wp:inline distT="0" distB="0" distL="0" distR="0" wp14:anchorId="3C49B483" wp14:editId="3DB7B416">
-            <wp:extent cx="7113112" cy="3525043"/>
-            <wp:effectExtent l="0" t="0" r="0" b="0"/>
-            <wp:docPr id="1064522047" name="Picture 4" descr="A computer screen shot of a diagram&#10;&#10;Description automatically generated"/>
+          <wp:inline distT="0" distB="0" distL="0" distR="0" wp14:anchorId="3CEFCDE5" wp14:editId="0FE14220">
+            <wp:extent cx="6754726" cy="3258820"/>
+            <wp:effectExtent l="0" t="0" r="8255" b="0"/>
+            <wp:docPr id="2004257319" name="Picture 3"/>
             <wp:cNvGraphicFramePr>
               <a:graphicFrameLocks xmlns:a="http://schemas.openxmlformats.org/drawingml/2006/main" noChangeAspect="1"/>
             </wp:cNvGraphicFramePr>
@@ -1391,7 +1403,7 @@
               <a:graphicData uri="http://schemas.openxmlformats.org/drawingml/2006/picture">
                 <pic:pic xmlns:pic="http://schemas.openxmlformats.org/drawingml/2006/picture">
                   <pic:nvPicPr>
-                    <pic:cNvPr id="1064522047" name="Picture 4" descr="A computer screen shot of a diagram&#10;&#10;Description automatically generated"/>
+                    <pic:cNvPr id="2004257319" name="Picture 2004257319"/>
                     <pic:cNvPicPr/>
                   </pic:nvPicPr>
                   <pic:blipFill>
@@ -1409,7 +1421,7 @@
                   <pic:spPr>
                     <a:xfrm>
                       <a:off x="0" y="0"/>
-                      <a:ext cx="7142350" cy="3539532"/>
+                      <a:ext cx="6838687" cy="3299327"/>
                     </a:xfrm>
                     <a:prstGeom prst="rect">
                       <a:avLst/>
@@ -1426,9 +1438,8 @@
       <w:pPr>
         <w:rPr>
           <w:rFonts w:ascii="Times New Roman" w:eastAsia="Times New Roman" w:hAnsi="Times New Roman" w:cs="Times New Roman"/>
-          <w:b/>
-          <w:sz w:val="40"/>
-          <w:szCs w:val="40"/>
+          <w:sz w:val="24"/>
+          <w:szCs w:val="24"/>
         </w:rPr>
       </w:pPr>
       <w:r>

</xml_diff>